<commit_message>
We still using the same approach, I just changed the supervised learning algorythm to regression, using linear regression, the files are still there under the model branch
</commit_message>
<xml_diff>
--- a/PROJECT DOCUMENTATION V2.docx
+++ b/PROJECT DOCUMENTATION V2.docx
@@ -1,6 +1,6 @@
 
 <file path=word/document.xml><?xml version="1.0" encoding="utf-8"?>
-<w:document xmlns:wpc="http://schemas.microsoft.com/office/word/2010/wordprocessingCanvas" xmlns:cx="http://schemas.microsoft.com/office/drawing/2014/chartex" xmlns:cx1="http://schemas.microsoft.com/office/drawing/2015/9/8/chartex" xmlns:cx2="http://schemas.microsoft.com/office/drawing/2015/10/21/chartex" xmlns:cx3="http://schemas.microsoft.com/office/drawing/2016/5/9/chartex" xmlns:cx4="http://schemas.microsoft.com/office/drawing/2016/5/10/chartex" xmlns:cx5="http://schemas.microsoft.com/office/drawing/2016/5/11/chartex" xmlns:cx6="http://schemas.microsoft.com/office/drawing/2016/5/12/chartex" xmlns:cx7="http://schemas.microsoft.com/office/drawing/2016/5/13/chartex" xmlns:cx8="http://schemas.microsoft.com/office/drawing/2016/5/14/chartex" xmlns:mc="http://schemas.openxmlformats.org/markup-compatibility/2006" xmlns:aink="http://schemas.microsoft.com/office/drawing/2016/ink" xmlns:am3d="http://schemas.microsoft.com/office/drawing/2017/model3d" xmlns:o="urn:schemas-microsoft-com:office:office" xmlns:oel="http://schemas.microsoft.com/office/2019/extlst" xmlns:r="http://schemas.openxmlformats.org/officeDocument/2006/relationships" xmlns:m="http://schemas.openxmlformats.org/officeDocument/2006/math" xmlns:v="urn:schemas-microsoft-com:vml" xmlns:wp14="http://schemas.microsoft.com/office/word/2010/wordprocessingDrawing" xmlns:wp="http://schemas.openxmlformats.org/drawingml/2006/wordprocessingDrawing" xmlns:w10="urn:schemas-microsoft-com:office:word" xmlns:w="http://schemas.openxmlformats.org/wordprocessingml/2006/main" xmlns:w14="http://schemas.microsoft.com/office/word/2010/wordml" xmlns:w15="http://schemas.microsoft.com/office/word/2012/wordml" xmlns:w16cex="http://schemas.microsoft.com/office/word/2018/wordml/cex" xmlns:w16cid="http://schemas.microsoft.com/office/word/2016/wordml/cid" xmlns:w16="http://schemas.microsoft.com/office/word/2018/wordml" xmlns:w16du="http://schemas.microsoft.com/office/word/2023/wordml/word16du" xmlns:w16sdtdh="http://schemas.microsoft.com/office/word/2020/wordml/sdtdatahash" xmlns:w16sdtfl="http://schemas.microsoft.com/office/word/2024/wordml/sdtformatlock" xmlns:w16se="http://schemas.microsoft.com/office/word/2015/wordml/symex" xmlns:wpg="http://schemas.microsoft.com/office/word/2010/wordprocessingGroup" xmlns:wpi="http://schemas.microsoft.com/office/word/2010/wordprocessingInk" xmlns:wne="http://schemas.microsoft.com/office/word/2006/wordml" xmlns:wps="http://schemas.microsoft.com/office/word/2010/wordprocessingShape" mc:Ignorable="w14 w15 w16se w16cid w16 w16cex w16sdtdh w16sdtfl w16du wp14">
+<w:document xmlns:wpc="http://schemas.microsoft.com/office/word/2010/wordprocessingCanvas" xmlns:cx="http://schemas.microsoft.com/office/drawing/2014/chartex" xmlns:cx1="http://schemas.microsoft.com/office/drawing/2015/9/8/chartex" xmlns:cx2="http://schemas.microsoft.com/office/drawing/2015/10/21/chartex" xmlns:cx3="http://schemas.microsoft.com/office/drawing/2016/5/9/chartex" xmlns:cx4="http://schemas.microsoft.com/office/drawing/2016/5/10/chartex" xmlns:cx5="http://schemas.microsoft.com/office/drawing/2016/5/11/chartex" xmlns:cx6="http://schemas.microsoft.com/office/drawing/2016/5/12/chartex" xmlns:cx7="http://schemas.microsoft.com/office/drawing/2016/5/13/chartex" xmlns:cx8="http://schemas.microsoft.com/office/drawing/2016/5/14/chartex" xmlns:mc="http://schemas.openxmlformats.org/markup-compatibility/2006" xmlns:aink="http://schemas.microsoft.com/office/drawing/2016/ink" xmlns:am3d="http://schemas.microsoft.com/office/drawing/2017/model3d" xmlns:o="urn:schemas-microsoft-com:office:office" xmlns:r="http://schemas.openxmlformats.org/officeDocument/2006/relationships" xmlns:m="http://schemas.openxmlformats.org/officeDocument/2006/math" xmlns:v="urn:schemas-microsoft-com:vml" xmlns:wp14="http://schemas.microsoft.com/office/word/2010/wordprocessingDrawing" xmlns:wp="http://schemas.openxmlformats.org/drawingml/2006/wordprocessingDrawing" xmlns:w10="urn:schemas-microsoft-com:office:word" xmlns:w="http://schemas.openxmlformats.org/wordprocessingml/2006/main" xmlns:w14="http://schemas.microsoft.com/office/word/2010/wordml" xmlns:w15="http://schemas.microsoft.com/office/word/2012/wordml" xmlns:w16cex="http://schemas.microsoft.com/office/word/2018/wordml/cex" xmlns:w16cid="http://schemas.microsoft.com/office/word/2016/wordml/cid" xmlns:w16="http://schemas.microsoft.com/office/word/2018/wordml" xmlns:w16se="http://schemas.microsoft.com/office/word/2015/wordml/symex" xmlns:wpg="http://schemas.microsoft.com/office/word/2010/wordprocessingGroup" xmlns:wpi="http://schemas.microsoft.com/office/word/2010/wordprocessingInk" xmlns:wne="http://schemas.microsoft.com/office/word/2006/wordml" xmlns:wps="http://schemas.microsoft.com/office/word/2010/wordprocessingShape" mc:Ignorable="w14 w15 w16se w16cid w16 w16cex wp14">
   <w:body>
     <w:p>
       <w:pPr>
@@ -1111,23 +1111,7 @@
           <w:rFonts w:ascii="Arial" w:eastAsia="Arial" w:hAnsi="Arial" w:cs="Arial"/>
           <w:sz w:val="28"/>
         </w:rPr>
-        <w:t xml:space="preserve">Converting blank values to </w:t>
-      </w:r>
-      <w:proofErr w:type="spellStart"/>
-      <w:r>
-        <w:rPr>
-          <w:rFonts w:ascii="Arial" w:eastAsia="Arial" w:hAnsi="Arial" w:cs="Arial"/>
-          <w:sz w:val="28"/>
-        </w:rPr>
-        <w:t>NaN</w:t>
-      </w:r>
-      <w:proofErr w:type="spellEnd"/>
-      <w:r>
-        <w:rPr>
-          <w:rFonts w:ascii="Arial" w:eastAsia="Arial" w:hAnsi="Arial" w:cs="Arial"/>
-          <w:sz w:val="28"/>
-        </w:rPr>
-        <w:t>.</w:t>
+        <w:t>Converting blank values to NaN.</w:t>
       </w:r>
     </w:p>
     <w:p>
@@ -1146,23 +1130,7 @@
           <w:rFonts w:ascii="Arial" w:eastAsia="Arial" w:hAnsi="Arial" w:cs="Arial"/>
           <w:sz w:val="28"/>
         </w:rPr>
-        <w:t xml:space="preserve">Remove instances (rows) with </w:t>
-      </w:r>
-      <w:proofErr w:type="spellStart"/>
-      <w:r>
-        <w:rPr>
-          <w:rFonts w:ascii="Arial" w:eastAsia="Arial" w:hAnsi="Arial" w:cs="Arial"/>
-          <w:sz w:val="28"/>
-        </w:rPr>
-        <w:t>NaN</w:t>
-      </w:r>
-      <w:proofErr w:type="spellEnd"/>
-      <w:r>
-        <w:rPr>
-          <w:rFonts w:ascii="Arial" w:eastAsia="Arial" w:hAnsi="Arial" w:cs="Arial"/>
-          <w:sz w:val="28"/>
-        </w:rPr>
-        <w:t>.</w:t>
+        <w:t>Remove instances (rows) with NaN.</w:t>
       </w:r>
     </w:p>
     <w:p>
@@ -1219,7 +1187,21 @@
           <w:rFonts w:ascii="Arial" w:eastAsia="Arial" w:hAnsi="Arial" w:cs="Arial"/>
           <w:sz w:val="28"/>
         </w:rPr>
-        <w:t>Use a classification Algorithm.</w:t>
+        <w:t xml:space="preserve">Use a </w:t>
+      </w:r>
+      <w:r>
+        <w:rPr>
+          <w:rFonts w:ascii="Arial" w:eastAsia="Arial" w:hAnsi="Arial" w:cs="Arial"/>
+          <w:sz w:val="28"/>
+        </w:rPr>
+        <w:t>Regression</w:t>
+      </w:r>
+      <w:r>
+        <w:rPr>
+          <w:rFonts w:ascii="Arial" w:eastAsia="Arial" w:hAnsi="Arial" w:cs="Arial"/>
+          <w:sz w:val="28"/>
+        </w:rPr>
+        <w:t xml:space="preserve"> Algorithm.</w:t>
       </w:r>
     </w:p>
     <w:p>
@@ -1238,15 +1220,26 @@
           <w:rFonts w:ascii="Arial" w:eastAsia="Arial" w:hAnsi="Arial" w:cs="Arial"/>
           <w:sz w:val="28"/>
         </w:rPr>
-        <w:t>Random Forest classifier</w:t>
-      </w:r>
-    </w:p>
-    <w:p>
-      <w:pPr>
-        <w:numPr>
-          <w:ilvl w:val="0"/>
-          <w:numId w:val="24"/>
-        </w:numPr>
+        <w:t>L</w:t>
+      </w:r>
+      <w:r>
+        <w:rPr>
+          <w:rFonts w:ascii="Arial" w:eastAsia="Arial" w:hAnsi="Arial" w:cs="Arial"/>
+          <w:sz w:val="28"/>
+        </w:rPr>
+        <w:t>inear</w:t>
+      </w:r>
+      <w:r>
+        <w:rPr>
+          <w:rFonts w:ascii="Arial" w:eastAsia="Arial" w:hAnsi="Arial" w:cs="Arial"/>
+          <w:sz w:val="28"/>
+        </w:rPr>
+        <w:t xml:space="preserve"> Regression </w:t>
+      </w:r>
+    </w:p>
+    <w:p>
+      <w:pPr>
+        <w:ind w:left="720"/>
         <w:rPr>
           <w:rFonts w:ascii="Arial" w:eastAsia="Arial" w:hAnsi="Arial" w:cs="Arial"/>
           <w:sz w:val="28"/>
@@ -1398,7 +1391,7 @@
 </file>
 
 <file path=word/numbering.xml><?xml version="1.0" encoding="utf-8"?>
-<w:numbering xmlns:wpc="http://schemas.microsoft.com/office/word/2010/wordprocessingCanvas" xmlns:cx="http://schemas.microsoft.com/office/drawing/2014/chartex" xmlns:cx1="http://schemas.microsoft.com/office/drawing/2015/9/8/chartex" xmlns:cx2="http://schemas.microsoft.com/office/drawing/2015/10/21/chartex" xmlns:cx3="http://schemas.microsoft.com/office/drawing/2016/5/9/chartex" xmlns:cx4="http://schemas.microsoft.com/office/drawing/2016/5/10/chartex" xmlns:cx5="http://schemas.microsoft.com/office/drawing/2016/5/11/chartex" xmlns:cx6="http://schemas.microsoft.com/office/drawing/2016/5/12/chartex" xmlns:cx7="http://schemas.microsoft.com/office/drawing/2016/5/13/chartex" xmlns:cx8="http://schemas.microsoft.com/office/drawing/2016/5/14/chartex" xmlns:mc="http://schemas.openxmlformats.org/markup-compatibility/2006" xmlns:aink="http://schemas.microsoft.com/office/drawing/2016/ink" xmlns:am3d="http://schemas.microsoft.com/office/drawing/2017/model3d" xmlns:o="urn:schemas-microsoft-com:office:office" xmlns:oel="http://schemas.microsoft.com/office/2019/extlst" xmlns:r="http://schemas.openxmlformats.org/officeDocument/2006/relationships" xmlns:m="http://schemas.openxmlformats.org/officeDocument/2006/math" xmlns:v="urn:schemas-microsoft-com:vml" xmlns:wp14="http://schemas.microsoft.com/office/word/2010/wordprocessingDrawing" xmlns:wp="http://schemas.openxmlformats.org/drawingml/2006/wordprocessingDrawing" xmlns:w10="urn:schemas-microsoft-com:office:word" xmlns:w="http://schemas.openxmlformats.org/wordprocessingml/2006/main" xmlns:w14="http://schemas.microsoft.com/office/word/2010/wordml" xmlns:w15="http://schemas.microsoft.com/office/word/2012/wordml" xmlns:w16cex="http://schemas.microsoft.com/office/word/2018/wordml/cex" xmlns:w16cid="http://schemas.microsoft.com/office/word/2016/wordml/cid" xmlns:w16="http://schemas.microsoft.com/office/word/2018/wordml" xmlns:w16du="http://schemas.microsoft.com/office/word/2023/wordml/word16du" xmlns:w16sdtdh="http://schemas.microsoft.com/office/word/2020/wordml/sdtdatahash" xmlns:w16sdtfl="http://schemas.microsoft.com/office/word/2024/wordml/sdtformatlock" xmlns:w16se="http://schemas.microsoft.com/office/word/2015/wordml/symex" xmlns:wpg="http://schemas.microsoft.com/office/word/2010/wordprocessingGroup" xmlns:wpi="http://schemas.microsoft.com/office/word/2010/wordprocessingInk" xmlns:wne="http://schemas.microsoft.com/office/word/2006/wordml" xmlns:wps="http://schemas.microsoft.com/office/word/2010/wordprocessingShape" mc:Ignorable="w14 w15 w16se w16cid w16 w16cex w16sdtdh w16sdtfl w16du wp14">
+<w:numbering xmlns:wpc="http://schemas.microsoft.com/office/word/2010/wordprocessingCanvas" xmlns:cx="http://schemas.microsoft.com/office/drawing/2014/chartex" xmlns:cx1="http://schemas.microsoft.com/office/drawing/2015/9/8/chartex" xmlns:cx2="http://schemas.microsoft.com/office/drawing/2015/10/21/chartex" xmlns:cx3="http://schemas.microsoft.com/office/drawing/2016/5/9/chartex" xmlns:cx4="http://schemas.microsoft.com/office/drawing/2016/5/10/chartex" xmlns:cx5="http://schemas.microsoft.com/office/drawing/2016/5/11/chartex" xmlns:cx6="http://schemas.microsoft.com/office/drawing/2016/5/12/chartex" xmlns:cx7="http://schemas.microsoft.com/office/drawing/2016/5/13/chartex" xmlns:cx8="http://schemas.microsoft.com/office/drawing/2016/5/14/chartex" xmlns:mc="http://schemas.openxmlformats.org/markup-compatibility/2006" xmlns:aink="http://schemas.microsoft.com/office/drawing/2016/ink" xmlns:am3d="http://schemas.microsoft.com/office/drawing/2017/model3d" xmlns:o="urn:schemas-microsoft-com:office:office" xmlns:r="http://schemas.openxmlformats.org/officeDocument/2006/relationships" xmlns:m="http://schemas.openxmlformats.org/officeDocument/2006/math" xmlns:v="urn:schemas-microsoft-com:vml" xmlns:wp14="http://schemas.microsoft.com/office/word/2010/wordprocessingDrawing" xmlns:wp="http://schemas.openxmlformats.org/drawingml/2006/wordprocessingDrawing" xmlns:w10="urn:schemas-microsoft-com:office:word" xmlns:w="http://schemas.openxmlformats.org/wordprocessingml/2006/main" xmlns:w14="http://schemas.microsoft.com/office/word/2010/wordml" xmlns:w15="http://schemas.microsoft.com/office/word/2012/wordml" xmlns:w16cex="http://schemas.microsoft.com/office/word/2018/wordml/cex" xmlns:w16cid="http://schemas.microsoft.com/office/word/2016/wordml/cid" xmlns:w16="http://schemas.microsoft.com/office/word/2018/wordml" xmlns:w16se="http://schemas.microsoft.com/office/word/2015/wordml/symex" xmlns:wpg="http://schemas.microsoft.com/office/word/2010/wordprocessingGroup" xmlns:wpi="http://schemas.microsoft.com/office/word/2010/wordprocessingInk" xmlns:wne="http://schemas.microsoft.com/office/word/2006/wordml" xmlns:wps="http://schemas.microsoft.com/office/word/2010/wordprocessingShape" mc:Ignorable="w14 w15 w16se w16cid w16 w16cex wp14">
   <w:abstractNum w:abstractNumId="0" w15:restartNumberingAfterBreak="0">
     <w:nsid w:val="046B3339"/>
     <w:multiLevelType w:val="hybridMultilevel"/>
@@ -4823,110 +4816,110 @@
       <w:lvlJc w:val="left"/>
     </w:lvl>
   </w:abstractNum>
-  <w:num w:numId="1" w16cid:durableId="1018890180">
+  <w:num w:numId="1">
     <w:abstractNumId w:val="4"/>
   </w:num>
-  <w:num w:numId="2" w16cid:durableId="1124664018">
+  <w:num w:numId="2">
     <w:abstractNumId w:val="10"/>
   </w:num>
-  <w:num w:numId="3" w16cid:durableId="1731153757">
+  <w:num w:numId="3">
     <w:abstractNumId w:val="32"/>
   </w:num>
-  <w:num w:numId="4" w16cid:durableId="1015495320">
+  <w:num w:numId="4">
     <w:abstractNumId w:val="27"/>
   </w:num>
-  <w:num w:numId="5" w16cid:durableId="1022051005">
+  <w:num w:numId="5">
     <w:abstractNumId w:val="31"/>
   </w:num>
-  <w:num w:numId="6" w16cid:durableId="51347047">
+  <w:num w:numId="6">
     <w:abstractNumId w:val="22"/>
   </w:num>
-  <w:num w:numId="7" w16cid:durableId="672494712">
+  <w:num w:numId="7">
     <w:abstractNumId w:val="30"/>
   </w:num>
-  <w:num w:numId="8" w16cid:durableId="1313294678">
+  <w:num w:numId="8">
     <w:abstractNumId w:val="16"/>
   </w:num>
-  <w:num w:numId="9" w16cid:durableId="1952282290">
+  <w:num w:numId="9">
     <w:abstractNumId w:val="24"/>
   </w:num>
-  <w:num w:numId="10" w16cid:durableId="2023310778">
+  <w:num w:numId="10">
     <w:abstractNumId w:val="14"/>
   </w:num>
-  <w:num w:numId="11" w16cid:durableId="2050059341">
+  <w:num w:numId="11">
     <w:abstractNumId w:val="18"/>
   </w:num>
-  <w:num w:numId="12" w16cid:durableId="1319186186">
+  <w:num w:numId="12">
     <w:abstractNumId w:val="23"/>
   </w:num>
-  <w:num w:numId="13" w16cid:durableId="56440168">
+  <w:num w:numId="13">
     <w:abstractNumId w:val="2"/>
   </w:num>
-  <w:num w:numId="14" w16cid:durableId="1188904926">
+  <w:num w:numId="14">
     <w:abstractNumId w:val="25"/>
   </w:num>
-  <w:num w:numId="15" w16cid:durableId="1821270923">
+  <w:num w:numId="15">
     <w:abstractNumId w:val="0"/>
   </w:num>
-  <w:num w:numId="16" w16cid:durableId="939483774">
+  <w:num w:numId="16">
     <w:abstractNumId w:val="13"/>
   </w:num>
-  <w:num w:numId="17" w16cid:durableId="1875607192">
+  <w:num w:numId="17">
     <w:abstractNumId w:val="19"/>
   </w:num>
-  <w:num w:numId="18" w16cid:durableId="1421289923">
+  <w:num w:numId="18">
     <w:abstractNumId w:val="17"/>
   </w:num>
-  <w:num w:numId="19" w16cid:durableId="536624882">
+  <w:num w:numId="19">
     <w:abstractNumId w:val="6"/>
   </w:num>
-  <w:num w:numId="20" w16cid:durableId="1230116909">
+  <w:num w:numId="20">
     <w:abstractNumId w:val="1"/>
   </w:num>
-  <w:num w:numId="21" w16cid:durableId="2003969594">
+  <w:num w:numId="21">
     <w:abstractNumId w:val="5"/>
   </w:num>
-  <w:num w:numId="22" w16cid:durableId="1062557165">
+  <w:num w:numId="22">
     <w:abstractNumId w:val="12"/>
   </w:num>
-  <w:num w:numId="23" w16cid:durableId="1405831468">
+  <w:num w:numId="23">
     <w:abstractNumId w:val="11"/>
   </w:num>
-  <w:num w:numId="24" w16cid:durableId="662970220">
+  <w:num w:numId="24">
     <w:abstractNumId w:val="21"/>
   </w:num>
-  <w:num w:numId="25" w16cid:durableId="689450585">
+  <w:num w:numId="25">
     <w:abstractNumId w:val="9"/>
   </w:num>
-  <w:num w:numId="26" w16cid:durableId="903443625">
+  <w:num w:numId="26">
     <w:abstractNumId w:val="7"/>
   </w:num>
-  <w:num w:numId="27" w16cid:durableId="184832011">
+  <w:num w:numId="27">
     <w:abstractNumId w:val="29"/>
   </w:num>
-  <w:num w:numId="28" w16cid:durableId="299386517">
+  <w:num w:numId="28">
     <w:abstractNumId w:val="28"/>
   </w:num>
-  <w:num w:numId="29" w16cid:durableId="1245647267">
+  <w:num w:numId="29">
     <w:abstractNumId w:val="15"/>
   </w:num>
-  <w:num w:numId="30" w16cid:durableId="954873859">
+  <w:num w:numId="30">
     <w:abstractNumId w:val="3"/>
   </w:num>
-  <w:num w:numId="31" w16cid:durableId="612790269">
+  <w:num w:numId="31">
     <w:abstractNumId w:val="26"/>
   </w:num>
-  <w:num w:numId="32" w16cid:durableId="1856339932">
+  <w:num w:numId="32">
     <w:abstractNumId w:val="20"/>
   </w:num>
-  <w:num w:numId="33" w16cid:durableId="2146774576">
+  <w:num w:numId="33">
     <w:abstractNumId w:val="8"/>
   </w:num>
 </w:numbering>
 </file>
 
 <file path=word/styles.xml><?xml version="1.0" encoding="utf-8"?>
-<w:styles xmlns:mc="http://schemas.openxmlformats.org/markup-compatibility/2006" xmlns:r="http://schemas.openxmlformats.org/officeDocument/2006/relationships" xmlns:w="http://schemas.openxmlformats.org/wordprocessingml/2006/main" xmlns:w14="http://schemas.microsoft.com/office/word/2010/wordml" xmlns:w15="http://schemas.microsoft.com/office/word/2012/wordml" xmlns:w16cex="http://schemas.microsoft.com/office/word/2018/wordml/cex" xmlns:w16cid="http://schemas.microsoft.com/office/word/2016/wordml/cid" xmlns:w16="http://schemas.microsoft.com/office/word/2018/wordml" xmlns:w16du="http://schemas.microsoft.com/office/word/2023/wordml/word16du" xmlns:w16sdtdh="http://schemas.microsoft.com/office/word/2020/wordml/sdtdatahash" xmlns:w16sdtfl="http://schemas.microsoft.com/office/word/2024/wordml/sdtformatlock" xmlns:w16se="http://schemas.microsoft.com/office/word/2015/wordml/symex" mc:Ignorable="w14 w15 w16se w16cid w16 w16cex w16sdtdh w16sdtfl w16du">
+<w:styles xmlns:mc="http://schemas.openxmlformats.org/markup-compatibility/2006" xmlns:r="http://schemas.openxmlformats.org/officeDocument/2006/relationships" xmlns:w="http://schemas.openxmlformats.org/wordprocessingml/2006/main" xmlns:w14="http://schemas.microsoft.com/office/word/2010/wordml" xmlns:w15="http://schemas.microsoft.com/office/word/2012/wordml" xmlns:w16cex="http://schemas.microsoft.com/office/word/2018/wordml/cex" xmlns:w16cid="http://schemas.microsoft.com/office/word/2016/wordml/cid" xmlns:w16="http://schemas.microsoft.com/office/word/2018/wordml" xmlns:w16se="http://schemas.microsoft.com/office/word/2015/wordml/symex" mc:Ignorable="w14 w15 w16se w16cid w16 w16cex">
   <w:docDefaults>
     <w:rPrDefault>
       <w:rPr>
@@ -5350,6 +5343,7 @@
   <w:style w:type="character" w:default="1" w:styleId="DefaultParagraphFont">
     <w:name w:val="Default Paragraph Font"/>
     <w:uiPriority w:val="1"/>
+    <w:semiHidden/>
     <w:unhideWhenUsed/>
   </w:style>
   <w:style w:type="table" w:default="1" w:styleId="TableNormal">

</xml_diff>

<commit_message>
I added a few tools I used myself
</commit_message>
<xml_diff>
--- a/PROJECT DOCUMENTATION V2.docx
+++ b/PROJECT DOCUMENTATION V2.docx
@@ -1,6 +1,6 @@
 
 <file path=word/document.xml><?xml version="1.0" encoding="utf-8"?>
-<w:document xmlns:wpc="http://schemas.microsoft.com/office/word/2010/wordprocessingCanvas" xmlns:cx="http://schemas.microsoft.com/office/drawing/2014/chartex" xmlns:cx1="http://schemas.microsoft.com/office/drawing/2015/9/8/chartex" xmlns:cx2="http://schemas.microsoft.com/office/drawing/2015/10/21/chartex" xmlns:cx3="http://schemas.microsoft.com/office/drawing/2016/5/9/chartex" xmlns:cx4="http://schemas.microsoft.com/office/drawing/2016/5/10/chartex" xmlns:cx5="http://schemas.microsoft.com/office/drawing/2016/5/11/chartex" xmlns:cx6="http://schemas.microsoft.com/office/drawing/2016/5/12/chartex" xmlns:cx7="http://schemas.microsoft.com/office/drawing/2016/5/13/chartex" xmlns:cx8="http://schemas.microsoft.com/office/drawing/2016/5/14/chartex" xmlns:mc="http://schemas.openxmlformats.org/markup-compatibility/2006" xmlns:aink="http://schemas.microsoft.com/office/drawing/2016/ink" xmlns:am3d="http://schemas.microsoft.com/office/drawing/2017/model3d" xmlns:o="urn:schemas-microsoft-com:office:office" xmlns:r="http://schemas.openxmlformats.org/officeDocument/2006/relationships" xmlns:m="http://schemas.openxmlformats.org/officeDocument/2006/math" xmlns:v="urn:schemas-microsoft-com:vml" xmlns:wp14="http://schemas.microsoft.com/office/word/2010/wordprocessingDrawing" xmlns:wp="http://schemas.openxmlformats.org/drawingml/2006/wordprocessingDrawing" xmlns:w10="urn:schemas-microsoft-com:office:word" xmlns:w="http://schemas.openxmlformats.org/wordprocessingml/2006/main" xmlns:w14="http://schemas.microsoft.com/office/word/2010/wordml" xmlns:w15="http://schemas.microsoft.com/office/word/2012/wordml" xmlns:w16cex="http://schemas.microsoft.com/office/word/2018/wordml/cex" xmlns:w16cid="http://schemas.microsoft.com/office/word/2016/wordml/cid" xmlns:w16="http://schemas.microsoft.com/office/word/2018/wordml" xmlns:w16se="http://schemas.microsoft.com/office/word/2015/wordml/symex" xmlns:wpg="http://schemas.microsoft.com/office/word/2010/wordprocessingGroup" xmlns:wpi="http://schemas.microsoft.com/office/word/2010/wordprocessingInk" xmlns:wne="http://schemas.microsoft.com/office/word/2006/wordml" xmlns:wps="http://schemas.microsoft.com/office/word/2010/wordprocessingShape" mc:Ignorable="w14 w15 w16se w16cid w16 w16cex wp14">
+<w:document xmlns:wpc="http://schemas.microsoft.com/office/word/2010/wordprocessingCanvas" xmlns:cx="http://schemas.microsoft.com/office/drawing/2014/chartex" xmlns:cx1="http://schemas.microsoft.com/office/drawing/2015/9/8/chartex" xmlns:cx2="http://schemas.microsoft.com/office/drawing/2015/10/21/chartex" xmlns:cx3="http://schemas.microsoft.com/office/drawing/2016/5/9/chartex" xmlns:cx4="http://schemas.microsoft.com/office/drawing/2016/5/10/chartex" xmlns:cx5="http://schemas.microsoft.com/office/drawing/2016/5/11/chartex" xmlns:cx6="http://schemas.microsoft.com/office/drawing/2016/5/12/chartex" xmlns:cx7="http://schemas.microsoft.com/office/drawing/2016/5/13/chartex" xmlns:cx8="http://schemas.microsoft.com/office/drawing/2016/5/14/chartex" xmlns:mc="http://schemas.openxmlformats.org/markup-compatibility/2006" xmlns:aink="http://schemas.microsoft.com/office/drawing/2016/ink" xmlns:am3d="http://schemas.microsoft.com/office/drawing/2017/model3d" xmlns:o="urn:schemas-microsoft-com:office:office" xmlns:oel="http://schemas.microsoft.com/office/2019/extlst" xmlns:r="http://schemas.openxmlformats.org/officeDocument/2006/relationships" xmlns:m="http://schemas.openxmlformats.org/officeDocument/2006/math" xmlns:v="urn:schemas-microsoft-com:vml" xmlns:wp14="http://schemas.microsoft.com/office/word/2010/wordprocessingDrawing" xmlns:wp="http://schemas.openxmlformats.org/drawingml/2006/wordprocessingDrawing" xmlns:w10="urn:schemas-microsoft-com:office:word" xmlns:w="http://schemas.openxmlformats.org/wordprocessingml/2006/main" xmlns:w14="http://schemas.microsoft.com/office/word/2010/wordml" xmlns:w15="http://schemas.microsoft.com/office/word/2012/wordml" xmlns:w16cex="http://schemas.microsoft.com/office/word/2018/wordml/cex" xmlns:w16cid="http://schemas.microsoft.com/office/word/2016/wordml/cid" xmlns:w16="http://schemas.microsoft.com/office/word/2018/wordml" xmlns:w16du="http://schemas.microsoft.com/office/word/2023/wordml/word16du" xmlns:w16sdtdh="http://schemas.microsoft.com/office/word/2020/wordml/sdtdatahash" xmlns:w16sdtfl="http://schemas.microsoft.com/office/word/2024/wordml/sdtformatlock" xmlns:w16se="http://schemas.microsoft.com/office/word/2015/wordml/symex" xmlns:wpg="http://schemas.microsoft.com/office/word/2010/wordprocessingGroup" xmlns:wpi="http://schemas.microsoft.com/office/word/2010/wordprocessingInk" xmlns:wne="http://schemas.microsoft.com/office/word/2006/wordml" xmlns:wps="http://schemas.microsoft.com/office/word/2010/wordprocessingShape" mc:Ignorable="w14 w15 w16se w16cid w16 w16cex w16sdtdh w16sdtfl w16du wp14">
   <w:body>
     <w:p>
       <w:pPr>
@@ -854,21 +854,12 @@
           <w:sz w:val="28"/>
         </w:rPr>
       </w:pPr>
-      <w:proofErr w:type="spellStart"/>
-      <w:r>
-        <w:rPr>
-          <w:rFonts w:ascii="Arial" w:eastAsia="Arial" w:hAnsi="Arial" w:cs="Arial"/>
-          <w:sz w:val="28"/>
-        </w:rPr>
-        <w:t>Sk</w:t>
-      </w:r>
-      <w:proofErr w:type="spellEnd"/>
-      <w:r>
-        <w:rPr>
-          <w:rFonts w:ascii="Arial" w:eastAsia="Arial" w:hAnsi="Arial" w:cs="Arial"/>
-          <w:sz w:val="28"/>
-        </w:rPr>
-        <w:t>-learn</w:t>
+      <w:r>
+        <w:rPr>
+          <w:rFonts w:ascii="Arial" w:eastAsia="Arial" w:hAnsi="Arial" w:cs="Arial"/>
+          <w:sz w:val="28"/>
+        </w:rPr>
+        <w:t>Sk-learn</w:t>
       </w:r>
     </w:p>
     <w:p>
@@ -901,7 +892,6 @@
           <w:sz w:val="28"/>
         </w:rPr>
       </w:pPr>
-      <w:proofErr w:type="spellStart"/>
       <w:r>
         <w:rPr>
           <w:rFonts w:ascii="Arial" w:eastAsia="Arial" w:hAnsi="Arial" w:cs="Arial"/>
@@ -909,7 +899,6 @@
         </w:rPr>
         <w:t>Numpy</w:t>
       </w:r>
-      <w:proofErr w:type="spellEnd"/>
     </w:p>
     <w:p>
       <w:pPr>
@@ -1037,6 +1026,32 @@
           <w:sz w:val="28"/>
         </w:rPr>
       </w:pPr>
+      <w:r>
+        <w:rPr>
+          <w:rFonts w:ascii="Arial" w:eastAsia="Arial" w:hAnsi="Arial" w:cs="Arial"/>
+          <w:sz w:val="28"/>
+        </w:rPr>
+        <w:t>Word</w:t>
+      </w:r>
+    </w:p>
+    <w:p>
+      <w:pPr>
+        <w:numPr>
+          <w:ilvl w:val="0"/>
+          <w:numId w:val="22"/>
+        </w:numPr>
+        <w:rPr>
+          <w:rFonts w:ascii="Arial" w:eastAsia="Arial" w:hAnsi="Arial" w:cs="Arial"/>
+          <w:sz w:val="28"/>
+        </w:rPr>
+      </w:pPr>
+      <w:r>
+        <w:rPr>
+          <w:rFonts w:ascii="Arial" w:eastAsia="Arial" w:hAnsi="Arial" w:cs="Arial"/>
+          <w:sz w:val="28"/>
+        </w:rPr>
+        <w:t>Canva</w:t>
+      </w:r>
     </w:p>
     <w:p>
       <w:pPr>
@@ -1220,14 +1235,7 @@
           <w:rFonts w:ascii="Arial" w:eastAsia="Arial" w:hAnsi="Arial" w:cs="Arial"/>
           <w:sz w:val="28"/>
         </w:rPr>
-        <w:t>L</w:t>
-      </w:r>
-      <w:r>
-        <w:rPr>
-          <w:rFonts w:ascii="Arial" w:eastAsia="Arial" w:hAnsi="Arial" w:cs="Arial"/>
-          <w:sz w:val="28"/>
-        </w:rPr>
-        <w:t>inear</w:t>
+        <w:t>Linear</w:t>
       </w:r>
       <w:r>
         <w:rPr>
@@ -1376,6 +1384,7 @@
           <w:rFonts w:ascii="Arial" w:eastAsia="Arial" w:hAnsi="Arial" w:cs="Arial"/>
           <w:sz w:val="28"/>
         </w:rPr>
+        <w:lastRenderedPageBreak/>
         <w:t>F1 Score</w:t>
       </w:r>
     </w:p>
@@ -1391,7 +1400,7 @@
 </file>
 
 <file path=word/numbering.xml><?xml version="1.0" encoding="utf-8"?>
-<w:numbering xmlns:wpc="http://schemas.microsoft.com/office/word/2010/wordprocessingCanvas" xmlns:cx="http://schemas.microsoft.com/office/drawing/2014/chartex" xmlns:cx1="http://schemas.microsoft.com/office/drawing/2015/9/8/chartex" xmlns:cx2="http://schemas.microsoft.com/office/drawing/2015/10/21/chartex" xmlns:cx3="http://schemas.microsoft.com/office/drawing/2016/5/9/chartex" xmlns:cx4="http://schemas.microsoft.com/office/drawing/2016/5/10/chartex" xmlns:cx5="http://schemas.microsoft.com/office/drawing/2016/5/11/chartex" xmlns:cx6="http://schemas.microsoft.com/office/drawing/2016/5/12/chartex" xmlns:cx7="http://schemas.microsoft.com/office/drawing/2016/5/13/chartex" xmlns:cx8="http://schemas.microsoft.com/office/drawing/2016/5/14/chartex" xmlns:mc="http://schemas.openxmlformats.org/markup-compatibility/2006" xmlns:aink="http://schemas.microsoft.com/office/drawing/2016/ink" xmlns:am3d="http://schemas.microsoft.com/office/drawing/2017/model3d" xmlns:o="urn:schemas-microsoft-com:office:office" xmlns:r="http://schemas.openxmlformats.org/officeDocument/2006/relationships" xmlns:m="http://schemas.openxmlformats.org/officeDocument/2006/math" xmlns:v="urn:schemas-microsoft-com:vml" xmlns:wp14="http://schemas.microsoft.com/office/word/2010/wordprocessingDrawing" xmlns:wp="http://schemas.openxmlformats.org/drawingml/2006/wordprocessingDrawing" xmlns:w10="urn:schemas-microsoft-com:office:word" xmlns:w="http://schemas.openxmlformats.org/wordprocessingml/2006/main" xmlns:w14="http://schemas.microsoft.com/office/word/2010/wordml" xmlns:w15="http://schemas.microsoft.com/office/word/2012/wordml" xmlns:w16cex="http://schemas.microsoft.com/office/word/2018/wordml/cex" xmlns:w16cid="http://schemas.microsoft.com/office/word/2016/wordml/cid" xmlns:w16="http://schemas.microsoft.com/office/word/2018/wordml" xmlns:w16se="http://schemas.microsoft.com/office/word/2015/wordml/symex" xmlns:wpg="http://schemas.microsoft.com/office/word/2010/wordprocessingGroup" xmlns:wpi="http://schemas.microsoft.com/office/word/2010/wordprocessingInk" xmlns:wne="http://schemas.microsoft.com/office/word/2006/wordml" xmlns:wps="http://schemas.microsoft.com/office/word/2010/wordprocessingShape" mc:Ignorable="w14 w15 w16se w16cid w16 w16cex wp14">
+<w:numbering xmlns:wpc="http://schemas.microsoft.com/office/word/2010/wordprocessingCanvas" xmlns:cx="http://schemas.microsoft.com/office/drawing/2014/chartex" xmlns:cx1="http://schemas.microsoft.com/office/drawing/2015/9/8/chartex" xmlns:cx2="http://schemas.microsoft.com/office/drawing/2015/10/21/chartex" xmlns:cx3="http://schemas.microsoft.com/office/drawing/2016/5/9/chartex" xmlns:cx4="http://schemas.microsoft.com/office/drawing/2016/5/10/chartex" xmlns:cx5="http://schemas.microsoft.com/office/drawing/2016/5/11/chartex" xmlns:cx6="http://schemas.microsoft.com/office/drawing/2016/5/12/chartex" xmlns:cx7="http://schemas.microsoft.com/office/drawing/2016/5/13/chartex" xmlns:cx8="http://schemas.microsoft.com/office/drawing/2016/5/14/chartex" xmlns:mc="http://schemas.openxmlformats.org/markup-compatibility/2006" xmlns:aink="http://schemas.microsoft.com/office/drawing/2016/ink" xmlns:am3d="http://schemas.microsoft.com/office/drawing/2017/model3d" xmlns:o="urn:schemas-microsoft-com:office:office" xmlns:oel="http://schemas.microsoft.com/office/2019/extlst" xmlns:r="http://schemas.openxmlformats.org/officeDocument/2006/relationships" xmlns:m="http://schemas.openxmlformats.org/officeDocument/2006/math" xmlns:v="urn:schemas-microsoft-com:vml" xmlns:wp14="http://schemas.microsoft.com/office/word/2010/wordprocessingDrawing" xmlns:wp="http://schemas.openxmlformats.org/drawingml/2006/wordprocessingDrawing" xmlns:w10="urn:schemas-microsoft-com:office:word" xmlns:w="http://schemas.openxmlformats.org/wordprocessingml/2006/main" xmlns:w14="http://schemas.microsoft.com/office/word/2010/wordml" xmlns:w15="http://schemas.microsoft.com/office/word/2012/wordml" xmlns:w16cex="http://schemas.microsoft.com/office/word/2018/wordml/cex" xmlns:w16cid="http://schemas.microsoft.com/office/word/2016/wordml/cid" xmlns:w16="http://schemas.microsoft.com/office/word/2018/wordml" xmlns:w16du="http://schemas.microsoft.com/office/word/2023/wordml/word16du" xmlns:w16sdtdh="http://schemas.microsoft.com/office/word/2020/wordml/sdtdatahash" xmlns:w16sdtfl="http://schemas.microsoft.com/office/word/2024/wordml/sdtformatlock" xmlns:w16se="http://schemas.microsoft.com/office/word/2015/wordml/symex" xmlns:wpg="http://schemas.microsoft.com/office/word/2010/wordprocessingGroup" xmlns:wpi="http://schemas.microsoft.com/office/word/2010/wordprocessingInk" xmlns:wne="http://schemas.microsoft.com/office/word/2006/wordml" xmlns:wps="http://schemas.microsoft.com/office/word/2010/wordprocessingShape" mc:Ignorable="w14 w15 w16se w16cid w16 w16cex w16sdtdh w16sdtfl w16du wp14">
   <w:abstractNum w:abstractNumId="0" w15:restartNumberingAfterBreak="0">
     <w:nsid w:val="046B3339"/>
     <w:multiLevelType w:val="hybridMultilevel"/>
@@ -4816,110 +4825,110 @@
       <w:lvlJc w:val="left"/>
     </w:lvl>
   </w:abstractNum>
-  <w:num w:numId="1">
+  <w:num w:numId="1" w16cid:durableId="2058044881">
     <w:abstractNumId w:val="4"/>
   </w:num>
-  <w:num w:numId="2">
+  <w:num w:numId="2" w16cid:durableId="1516962894">
     <w:abstractNumId w:val="10"/>
   </w:num>
-  <w:num w:numId="3">
+  <w:num w:numId="3" w16cid:durableId="1898667564">
     <w:abstractNumId w:val="32"/>
   </w:num>
-  <w:num w:numId="4">
+  <w:num w:numId="4" w16cid:durableId="663976711">
     <w:abstractNumId w:val="27"/>
   </w:num>
-  <w:num w:numId="5">
+  <w:num w:numId="5" w16cid:durableId="663554343">
     <w:abstractNumId w:val="31"/>
   </w:num>
-  <w:num w:numId="6">
+  <w:num w:numId="6" w16cid:durableId="670447392">
     <w:abstractNumId w:val="22"/>
   </w:num>
-  <w:num w:numId="7">
+  <w:num w:numId="7" w16cid:durableId="423188406">
     <w:abstractNumId w:val="30"/>
   </w:num>
-  <w:num w:numId="8">
+  <w:num w:numId="8" w16cid:durableId="1875920700">
     <w:abstractNumId w:val="16"/>
   </w:num>
-  <w:num w:numId="9">
+  <w:num w:numId="9" w16cid:durableId="281498280">
     <w:abstractNumId w:val="24"/>
   </w:num>
-  <w:num w:numId="10">
+  <w:num w:numId="10" w16cid:durableId="556747345">
     <w:abstractNumId w:val="14"/>
   </w:num>
-  <w:num w:numId="11">
+  <w:num w:numId="11" w16cid:durableId="1447970739">
     <w:abstractNumId w:val="18"/>
   </w:num>
-  <w:num w:numId="12">
+  <w:num w:numId="12" w16cid:durableId="1660839685">
     <w:abstractNumId w:val="23"/>
   </w:num>
-  <w:num w:numId="13">
+  <w:num w:numId="13" w16cid:durableId="590511728">
     <w:abstractNumId w:val="2"/>
   </w:num>
-  <w:num w:numId="14">
+  <w:num w:numId="14" w16cid:durableId="1910729510">
     <w:abstractNumId w:val="25"/>
   </w:num>
-  <w:num w:numId="15">
+  <w:num w:numId="15" w16cid:durableId="437412449">
     <w:abstractNumId w:val="0"/>
   </w:num>
-  <w:num w:numId="16">
+  <w:num w:numId="16" w16cid:durableId="2141532612">
     <w:abstractNumId w:val="13"/>
   </w:num>
-  <w:num w:numId="17">
+  <w:num w:numId="17" w16cid:durableId="568687923">
     <w:abstractNumId w:val="19"/>
   </w:num>
-  <w:num w:numId="18">
+  <w:num w:numId="18" w16cid:durableId="419986672">
     <w:abstractNumId w:val="17"/>
   </w:num>
-  <w:num w:numId="19">
+  <w:num w:numId="19" w16cid:durableId="766267823">
     <w:abstractNumId w:val="6"/>
   </w:num>
-  <w:num w:numId="20">
+  <w:num w:numId="20" w16cid:durableId="424107126">
     <w:abstractNumId w:val="1"/>
   </w:num>
-  <w:num w:numId="21">
+  <w:num w:numId="21" w16cid:durableId="1029456433">
     <w:abstractNumId w:val="5"/>
   </w:num>
-  <w:num w:numId="22">
+  <w:num w:numId="22" w16cid:durableId="1711950349">
     <w:abstractNumId w:val="12"/>
   </w:num>
-  <w:num w:numId="23">
+  <w:num w:numId="23" w16cid:durableId="1667589773">
     <w:abstractNumId w:val="11"/>
   </w:num>
-  <w:num w:numId="24">
+  <w:num w:numId="24" w16cid:durableId="1530528034">
     <w:abstractNumId w:val="21"/>
   </w:num>
-  <w:num w:numId="25">
+  <w:num w:numId="25" w16cid:durableId="259218377">
     <w:abstractNumId w:val="9"/>
   </w:num>
-  <w:num w:numId="26">
+  <w:num w:numId="26" w16cid:durableId="1870609319">
     <w:abstractNumId w:val="7"/>
   </w:num>
-  <w:num w:numId="27">
+  <w:num w:numId="27" w16cid:durableId="1644850639">
     <w:abstractNumId w:val="29"/>
   </w:num>
-  <w:num w:numId="28">
+  <w:num w:numId="28" w16cid:durableId="304161471">
     <w:abstractNumId w:val="28"/>
   </w:num>
-  <w:num w:numId="29">
+  <w:num w:numId="29" w16cid:durableId="773941945">
     <w:abstractNumId w:val="15"/>
   </w:num>
-  <w:num w:numId="30">
+  <w:num w:numId="30" w16cid:durableId="1116559364">
     <w:abstractNumId w:val="3"/>
   </w:num>
-  <w:num w:numId="31">
+  <w:num w:numId="31" w16cid:durableId="1436169297">
     <w:abstractNumId w:val="26"/>
   </w:num>
-  <w:num w:numId="32">
+  <w:num w:numId="32" w16cid:durableId="1413234894">
     <w:abstractNumId w:val="20"/>
   </w:num>
-  <w:num w:numId="33">
+  <w:num w:numId="33" w16cid:durableId="1032732037">
     <w:abstractNumId w:val="8"/>
   </w:num>
 </w:numbering>
 </file>
 
 <file path=word/styles.xml><?xml version="1.0" encoding="utf-8"?>
-<w:styles xmlns:mc="http://schemas.openxmlformats.org/markup-compatibility/2006" xmlns:r="http://schemas.openxmlformats.org/officeDocument/2006/relationships" xmlns:w="http://schemas.openxmlformats.org/wordprocessingml/2006/main" xmlns:w14="http://schemas.microsoft.com/office/word/2010/wordml" xmlns:w15="http://schemas.microsoft.com/office/word/2012/wordml" xmlns:w16cex="http://schemas.microsoft.com/office/word/2018/wordml/cex" xmlns:w16cid="http://schemas.microsoft.com/office/word/2016/wordml/cid" xmlns:w16="http://schemas.microsoft.com/office/word/2018/wordml" xmlns:w16se="http://schemas.microsoft.com/office/word/2015/wordml/symex" mc:Ignorable="w14 w15 w16se w16cid w16 w16cex">
+<w:styles xmlns:mc="http://schemas.openxmlformats.org/markup-compatibility/2006" xmlns:r="http://schemas.openxmlformats.org/officeDocument/2006/relationships" xmlns:w="http://schemas.openxmlformats.org/wordprocessingml/2006/main" xmlns:w14="http://schemas.microsoft.com/office/word/2010/wordml" xmlns:w15="http://schemas.microsoft.com/office/word/2012/wordml" xmlns:w16cex="http://schemas.microsoft.com/office/word/2018/wordml/cex" xmlns:w16cid="http://schemas.microsoft.com/office/word/2016/wordml/cid" xmlns:w16="http://schemas.microsoft.com/office/word/2018/wordml" xmlns:w16du="http://schemas.microsoft.com/office/word/2023/wordml/word16du" xmlns:w16sdtdh="http://schemas.microsoft.com/office/word/2020/wordml/sdtdatahash" xmlns:w16sdtfl="http://schemas.microsoft.com/office/word/2024/wordml/sdtformatlock" xmlns:w16se="http://schemas.microsoft.com/office/word/2015/wordml/symex" mc:Ignorable="w14 w15 w16se w16cid w16 w16cex w16sdtdh w16sdtfl w16du">
   <w:docDefaults>
     <w:rPrDefault>
       <w:rPr>

</xml_diff>

<commit_message>
I added a few tools that we used and also changed the evaluation metrics as we also changes the algorithms that we used
</commit_message>
<xml_diff>
--- a/PROJECT DOCUMENTATION V2.docx
+++ b/PROJECT DOCUMENTATION V2.docx
@@ -854,12 +854,21 @@
           <w:sz w:val="28"/>
         </w:rPr>
       </w:pPr>
-      <w:r>
-        <w:rPr>
-          <w:rFonts w:ascii="Arial" w:eastAsia="Arial" w:hAnsi="Arial" w:cs="Arial"/>
-          <w:sz w:val="28"/>
-        </w:rPr>
-        <w:t>Sk-learn</w:t>
+      <w:proofErr w:type="spellStart"/>
+      <w:r>
+        <w:rPr>
+          <w:rFonts w:ascii="Arial" w:eastAsia="Arial" w:hAnsi="Arial" w:cs="Arial"/>
+          <w:sz w:val="28"/>
+        </w:rPr>
+        <w:t>Sk</w:t>
+      </w:r>
+      <w:proofErr w:type="spellEnd"/>
+      <w:r>
+        <w:rPr>
+          <w:rFonts w:ascii="Arial" w:eastAsia="Arial" w:hAnsi="Arial" w:cs="Arial"/>
+          <w:sz w:val="28"/>
+        </w:rPr>
+        <w:t>-learn</w:t>
       </w:r>
     </w:p>
     <w:p>
@@ -892,6 +901,7 @@
           <w:sz w:val="28"/>
         </w:rPr>
       </w:pPr>
+      <w:proofErr w:type="spellStart"/>
       <w:r>
         <w:rPr>
           <w:rFonts w:ascii="Arial" w:eastAsia="Arial" w:hAnsi="Arial" w:cs="Arial"/>
@@ -899,6 +909,7 @@
         </w:rPr>
         <w:t>Numpy</w:t>
       </w:r>
+      <w:proofErr w:type="spellEnd"/>
     </w:p>
     <w:p>
       <w:pPr>
@@ -1055,6 +1066,71 @@
     </w:p>
     <w:p>
       <w:pPr>
+        <w:numPr>
+          <w:ilvl w:val="0"/>
+          <w:numId w:val="22"/>
+        </w:numPr>
+        <w:rPr>
+          <w:rFonts w:ascii="Arial" w:eastAsia="Arial" w:hAnsi="Arial" w:cs="Arial"/>
+          <w:sz w:val="28"/>
+        </w:rPr>
+      </w:pPr>
+      <w:r>
+        <w:rPr>
+          <w:rFonts w:ascii="Arial" w:eastAsia="Arial" w:hAnsi="Arial" w:cs="Arial"/>
+          <w:sz w:val="28"/>
+        </w:rPr>
+        <w:t>Excel</w:t>
+      </w:r>
+    </w:p>
+    <w:p>
+      <w:pPr>
+        <w:numPr>
+          <w:ilvl w:val="0"/>
+          <w:numId w:val="22"/>
+        </w:numPr>
+        <w:rPr>
+          <w:rFonts w:ascii="Arial" w:eastAsia="Arial" w:hAnsi="Arial" w:cs="Arial"/>
+          <w:sz w:val="28"/>
+        </w:rPr>
+      </w:pPr>
+      <w:r>
+        <w:rPr>
+          <w:rFonts w:ascii="Arial" w:eastAsia="Arial" w:hAnsi="Arial" w:cs="Arial"/>
+          <w:sz w:val="28"/>
+        </w:rPr>
+        <w:t>PowerPoint</w:t>
+      </w:r>
+    </w:p>
+    <w:p>
+      <w:pPr>
+        <w:numPr>
+          <w:ilvl w:val="0"/>
+          <w:numId w:val="22"/>
+        </w:numPr>
+        <w:rPr>
+          <w:rFonts w:ascii="Arial" w:eastAsia="Arial" w:hAnsi="Arial" w:cs="Arial"/>
+          <w:sz w:val="28"/>
+        </w:rPr>
+      </w:pPr>
+      <w:r>
+        <w:rPr>
+          <w:rFonts w:ascii="Arial" w:eastAsia="Arial" w:hAnsi="Arial" w:cs="Arial"/>
+          <w:sz w:val="28"/>
+        </w:rPr>
+        <w:t>Photoshop</w:t>
+      </w:r>
+    </w:p>
+    <w:p>
+      <w:pPr>
+        <w:rPr>
+          <w:rFonts w:ascii="Arial" w:eastAsia="Arial" w:hAnsi="Arial" w:cs="Arial"/>
+          <w:sz w:val="28"/>
+        </w:rPr>
+      </w:pPr>
+    </w:p>
+    <w:p>
+      <w:pPr>
         <w:rPr>
           <w:rFonts w:ascii="Arial" w:eastAsia="Arial" w:hAnsi="Arial" w:cs="Arial"/>
           <w:b/>
@@ -1126,7 +1202,23 @@
           <w:rFonts w:ascii="Arial" w:eastAsia="Arial" w:hAnsi="Arial" w:cs="Arial"/>
           <w:sz w:val="28"/>
         </w:rPr>
-        <w:t>Converting blank values to NaN.</w:t>
+        <w:t xml:space="preserve">Converting blank values to </w:t>
+      </w:r>
+      <w:proofErr w:type="spellStart"/>
+      <w:r>
+        <w:rPr>
+          <w:rFonts w:ascii="Arial" w:eastAsia="Arial" w:hAnsi="Arial" w:cs="Arial"/>
+          <w:sz w:val="28"/>
+        </w:rPr>
+        <w:t>NaN</w:t>
+      </w:r>
+      <w:proofErr w:type="spellEnd"/>
+      <w:r>
+        <w:rPr>
+          <w:rFonts w:ascii="Arial" w:eastAsia="Arial" w:hAnsi="Arial" w:cs="Arial"/>
+          <w:sz w:val="28"/>
+        </w:rPr>
+        <w:t>.</w:t>
       </w:r>
     </w:p>
     <w:p>
@@ -1145,7 +1237,23 @@
           <w:rFonts w:ascii="Arial" w:eastAsia="Arial" w:hAnsi="Arial" w:cs="Arial"/>
           <w:sz w:val="28"/>
         </w:rPr>
-        <w:t>Remove instances (rows) with NaN.</w:t>
+        <w:t xml:space="preserve">Remove instances (rows) with </w:t>
+      </w:r>
+      <w:proofErr w:type="spellStart"/>
+      <w:r>
+        <w:rPr>
+          <w:rFonts w:ascii="Arial" w:eastAsia="Arial" w:hAnsi="Arial" w:cs="Arial"/>
+          <w:sz w:val="28"/>
+        </w:rPr>
+        <w:t>NaN</w:t>
+      </w:r>
+      <w:proofErr w:type="spellEnd"/>
+      <w:r>
+        <w:rPr>
+          <w:rFonts w:ascii="Arial" w:eastAsia="Arial" w:hAnsi="Arial" w:cs="Arial"/>
+          <w:sz w:val="28"/>
+        </w:rPr>
+        <w:t>.</w:t>
       </w:r>
     </w:p>
     <w:p>
@@ -1308,87 +1416,82 @@
           <w:bCs/>
           <w:sz w:val="28"/>
         </w:rPr>
+        <w:lastRenderedPageBreak/>
         <w:t>Evaluation Metrics</w:t>
       </w:r>
     </w:p>
     <w:p>
       <w:pPr>
+        <w:pStyle w:val="ListParagraph"/>
         <w:numPr>
           <w:ilvl w:val="0"/>
-          <w:numId w:val="25"/>
+          <w:numId w:val="24"/>
         </w:numPr>
-        <w:rPr>
-          <w:rFonts w:ascii="Arial" w:eastAsia="Arial" w:hAnsi="Arial" w:cs="Arial"/>
-          <w:sz w:val="28"/>
-        </w:rPr>
-      </w:pPr>
-      <w:r>
-        <w:rPr>
-          <w:rFonts w:ascii="Arial" w:eastAsia="Arial" w:hAnsi="Arial" w:cs="Arial"/>
-          <w:sz w:val="28"/>
-        </w:rPr>
-        <w:t>Accuracy Score</w:t>
-      </w:r>
-    </w:p>
-    <w:p>
-      <w:pPr>
+      </w:pPr>
+      <w:r>
+        <w:t>Prediction Score</w:t>
+      </w:r>
+    </w:p>
+    <w:p>
+      <w:pPr>
+        <w:pStyle w:val="ListParagraph"/>
         <w:numPr>
           <w:ilvl w:val="0"/>
-          <w:numId w:val="25"/>
+          <w:numId w:val="24"/>
         </w:numPr>
-        <w:rPr>
-          <w:rFonts w:ascii="Arial" w:eastAsia="Arial" w:hAnsi="Arial" w:cs="Arial"/>
-          <w:sz w:val="28"/>
-        </w:rPr>
-      </w:pPr>
-      <w:r>
-        <w:rPr>
-          <w:rFonts w:ascii="Arial" w:eastAsia="Arial" w:hAnsi="Arial" w:cs="Arial"/>
-          <w:sz w:val="28"/>
-        </w:rPr>
-        <w:t>Precision Score</w:t>
-      </w:r>
-    </w:p>
-    <w:p>
-      <w:pPr>
+      </w:pPr>
+      <w:r>
+        <w:t>Mean absolute error</w:t>
+      </w:r>
+    </w:p>
+    <w:p>
+      <w:pPr>
+        <w:pStyle w:val="ListParagraph"/>
         <w:numPr>
           <w:ilvl w:val="0"/>
-          <w:numId w:val="25"/>
+          <w:numId w:val="24"/>
         </w:numPr>
-        <w:rPr>
-          <w:rFonts w:ascii="Arial" w:eastAsia="Arial" w:hAnsi="Arial" w:cs="Arial"/>
-          <w:sz w:val="28"/>
-        </w:rPr>
-      </w:pPr>
-      <w:r>
-        <w:rPr>
-          <w:rFonts w:ascii="Arial" w:eastAsia="Arial" w:hAnsi="Arial" w:cs="Arial"/>
-          <w:sz w:val="28"/>
-        </w:rPr>
-        <w:t>Recall Score</w:t>
-      </w:r>
-    </w:p>
-    <w:p>
-      <w:pPr>
+      </w:pPr>
+      <w:r>
+        <w:t>Mean square error</w:t>
+      </w:r>
+    </w:p>
+    <w:p>
+      <w:pPr>
+        <w:pStyle w:val="ListParagraph"/>
         <w:numPr>
           <w:ilvl w:val="0"/>
-          <w:numId w:val="25"/>
+          <w:numId w:val="24"/>
         </w:numPr>
-        <w:rPr>
-          <w:rFonts w:ascii="Arial" w:eastAsia="Arial" w:hAnsi="Arial" w:cs="Arial"/>
-          <w:sz w:val="28"/>
-        </w:rPr>
-      </w:pPr>
-      <w:r>
-        <w:rPr>
-          <w:rFonts w:ascii="Arial" w:eastAsia="Arial" w:hAnsi="Arial" w:cs="Arial"/>
-          <w:sz w:val="28"/>
-        </w:rPr>
-        <w:lastRenderedPageBreak/>
-        <w:t>F1 Score</w:t>
-      </w:r>
-    </w:p>
-    <w:p/>
+      </w:pPr>
+      <w:r>
+        <w:t>Median absolute error</w:t>
+      </w:r>
+    </w:p>
+    <w:p>
+      <w:pPr>
+        <w:pStyle w:val="ListParagraph"/>
+        <w:numPr>
+          <w:ilvl w:val="0"/>
+          <w:numId w:val="24"/>
+        </w:numPr>
+      </w:pPr>
+      <w:r>
+        <w:t>Explain variance score</w:t>
+      </w:r>
+    </w:p>
+    <w:p>
+      <w:pPr>
+        <w:pStyle w:val="ListParagraph"/>
+        <w:numPr>
+          <w:ilvl w:val="0"/>
+          <w:numId w:val="24"/>
+        </w:numPr>
+      </w:pPr>
+      <w:r>
+        <w:t>R2 Score</w:t>
+      </w:r>
+    </w:p>
     <w:sectPr>
       <w:pgSz w:w="12240" w:h="15840"/>
       <w:pgMar w:top="1440" w:right="1440" w:bottom="1440" w:left="1440" w:header="708" w:footer="708" w:gutter="0"/>

</xml_diff>